<commit_message>
Ændringer til sterilnote template
</commit_message>
<xml_diff>
--- a/Journalfoeringssystem/TemplateFiles/Templates/Sterilnote/Informationstabel, Sterilnote - template.docx
+++ b/Journalfoeringssystem/TemplateFiles/Templates/Sterilnote/Informationstabel, Sterilnote - template.docx
@@ -25,6 +25,7 @@
           <w:showingPlcHdr/>
           <w:picture/>
         </w:sdtPr>
+        <w:sdtEndPr/>
         <w:sdtContent>
           <w:r>
             <w:rPr>
@@ -34,9 +35,9 @@
               <w:szCs w:val="24"/>
             </w:rPr>
             <w:drawing>
-              <wp:inline distT="0" distB="0" distL="0" distR="0" wp14:anchorId="369F6C02" wp14:editId="1CFF54A2">
-                <wp:extent cx="1899920" cy="1899920"/>
-                <wp:effectExtent l="0" t="0" r="5080" b="5080"/>
+              <wp:inline distT="0" distB="0" distL="0" distR="0" wp14:anchorId="369F6C02" wp14:editId="6F9CA9C1">
+                <wp:extent cx="1724025" cy="1724025"/>
+                <wp:effectExtent l="0" t="0" r="9525" b="9525"/>
                 <wp:docPr id="31" name="Billede 2"/>
                 <wp:cNvGraphicFramePr>
                   <a:graphicFrameLocks xmlns:a="http://schemas.openxmlformats.org/drawingml/2006/main" noChangeAspect="1"/>
@@ -66,7 +67,7 @@
                       <pic:spPr bwMode="auto">
                         <a:xfrm>
                           <a:off x="0" y="0"/>
-                          <a:ext cx="1899920" cy="1899920"/>
+                          <a:ext cx="1724025" cy="1724025"/>
                         </a:xfrm>
                         <a:prstGeom prst="rect">
                           <a:avLst/>
@@ -105,6 +106,7 @@
           <w:showingPlcHdr/>
           <w:picture/>
         </w:sdtPr>
+        <w:sdtEndPr/>
         <w:sdtContent>
           <w:r>
             <w:rPr>
@@ -114,9 +116,9 @@
               <w:szCs w:val="24"/>
             </w:rPr>
             <w:drawing>
-              <wp:inline distT="0" distB="0" distL="0" distR="0" wp14:anchorId="0A64F416" wp14:editId="5DF49827">
-                <wp:extent cx="1899920" cy="1899920"/>
-                <wp:effectExtent l="0" t="0" r="5080" b="5080"/>
+              <wp:inline distT="0" distB="0" distL="0" distR="0" wp14:anchorId="0A64F416" wp14:editId="49A61278">
+                <wp:extent cx="1743075" cy="1743075"/>
+                <wp:effectExtent l="0" t="0" r="9525" b="9525"/>
                 <wp:docPr id="40" name="Billede 2"/>
                 <wp:cNvGraphicFramePr>
                   <a:graphicFrameLocks xmlns:a="http://schemas.openxmlformats.org/drawingml/2006/main" noChangeAspect="1"/>
@@ -146,7 +148,7 @@
                       <pic:spPr bwMode="auto">
                         <a:xfrm>
                           <a:off x="0" y="0"/>
-                          <a:ext cx="1899920" cy="1899920"/>
+                          <a:ext cx="1743075" cy="1743075"/>
                         </a:xfrm>
                         <a:prstGeom prst="rect">
                           <a:avLst/>
@@ -188,6 +190,7 @@
           <w:showingPlcHdr/>
           <w:picture/>
         </w:sdtPr>
+        <w:sdtEndPr/>
         <w:sdtContent>
           <w:r>
             <w:rPr>
@@ -197,9 +200,9 @@
               <w:szCs w:val="24"/>
             </w:rPr>
             <w:drawing>
-              <wp:inline distT="0" distB="0" distL="0" distR="0" wp14:anchorId="7A0C2FF7" wp14:editId="40990493">
-                <wp:extent cx="1899920" cy="1899920"/>
-                <wp:effectExtent l="0" t="0" r="5080" b="5080"/>
+              <wp:inline distT="0" distB="0" distL="0" distR="0" wp14:anchorId="7A0C2FF7" wp14:editId="63A78261">
+                <wp:extent cx="1771650" cy="1771650"/>
+                <wp:effectExtent l="0" t="0" r="0" b="0"/>
                 <wp:docPr id="41" name="Billede 2"/>
                 <wp:cNvGraphicFramePr>
                   <a:graphicFrameLocks xmlns:a="http://schemas.openxmlformats.org/drawingml/2006/main" noChangeAspect="1"/>
@@ -229,7 +232,7 @@
                       <pic:spPr bwMode="auto">
                         <a:xfrm>
                           <a:off x="0" y="0"/>
-                          <a:ext cx="1899920" cy="1899920"/>
+                          <a:ext cx="1771650" cy="1771650"/>
                         </a:xfrm>
                         <a:prstGeom prst="rect">
                           <a:avLst/>
@@ -268,6 +271,7 @@
           <w:showingPlcHdr/>
           <w:picture/>
         </w:sdtPr>
+        <w:sdtEndPr/>
         <w:sdtContent>
           <w:r>
             <w:rPr>
@@ -277,9 +281,9 @@
               <w:szCs w:val="24"/>
             </w:rPr>
             <w:drawing>
-              <wp:inline distT="0" distB="0" distL="0" distR="0" wp14:anchorId="58E4C435" wp14:editId="5B480CCE">
-                <wp:extent cx="1899920" cy="1899920"/>
-                <wp:effectExtent l="0" t="0" r="5080" b="5080"/>
+              <wp:inline distT="0" distB="0" distL="0" distR="0" wp14:anchorId="58E4C435" wp14:editId="7750CC3B">
+                <wp:extent cx="1743075" cy="1743075"/>
+                <wp:effectExtent l="0" t="0" r="9525" b="9525"/>
                 <wp:docPr id="42" name="Billede 2"/>
                 <wp:cNvGraphicFramePr>
                   <a:graphicFrameLocks xmlns:a="http://schemas.openxmlformats.org/drawingml/2006/main" noChangeAspect="1"/>
@@ -309,7 +313,7 @@
                       <pic:spPr bwMode="auto">
                         <a:xfrm>
                           <a:off x="0" y="0"/>
-                          <a:ext cx="1899920" cy="1899920"/>
+                          <a:ext cx="1743075" cy="1743075"/>
                         </a:xfrm>
                         <a:prstGeom prst="rect">
                           <a:avLst/>
@@ -350,6 +354,7 @@
           <w:showingPlcHdr/>
           <w:picture/>
         </w:sdtPr>
+        <w:sdtEndPr/>
         <w:sdtContent>
           <w:r>
             <w:rPr>
@@ -359,9 +364,9 @@
               <w:szCs w:val="24"/>
             </w:rPr>
             <w:drawing>
-              <wp:inline distT="0" distB="0" distL="0" distR="0" wp14:anchorId="55141417" wp14:editId="7E53A8EB">
-                <wp:extent cx="1520042" cy="1520042"/>
-                <wp:effectExtent l="0" t="0" r="4445" b="4445"/>
+              <wp:inline distT="0" distB="0" distL="0" distR="0" wp14:anchorId="55141417" wp14:editId="13DF3AB5">
+                <wp:extent cx="1352550" cy="1352550"/>
+                <wp:effectExtent l="0" t="0" r="0" b="0"/>
                 <wp:docPr id="43" name="Billede 2"/>
                 <wp:cNvGraphicFramePr>
                   <a:graphicFrameLocks xmlns:a="http://schemas.openxmlformats.org/drawingml/2006/main" noChangeAspect="1"/>
@@ -391,7 +396,7 @@
                       <pic:spPr bwMode="auto">
                         <a:xfrm>
                           <a:off x="0" y="0"/>
-                          <a:ext cx="1553792" cy="1553792"/>
+                          <a:ext cx="1383023" cy="1383023"/>
                         </a:xfrm>
                         <a:prstGeom prst="rect">
                           <a:avLst/>
@@ -430,6 +435,7 @@
           <w:showingPlcHdr/>
           <w:picture/>
         </w:sdtPr>
+        <w:sdtEndPr/>
         <w:sdtContent>
           <w:r>
             <w:rPr>
@@ -439,9 +445,9 @@
               <w:szCs w:val="24"/>
             </w:rPr>
             <w:drawing>
-              <wp:inline distT="0" distB="0" distL="0" distR="0" wp14:anchorId="3E5187CA" wp14:editId="58D321AE">
-                <wp:extent cx="1519555" cy="1519555"/>
-                <wp:effectExtent l="0" t="0" r="4445" b="4445"/>
+              <wp:inline distT="0" distB="0" distL="0" distR="0" wp14:anchorId="3E5187CA" wp14:editId="4AD08328">
+                <wp:extent cx="1352550" cy="1352550"/>
+                <wp:effectExtent l="0" t="0" r="0" b="0"/>
                 <wp:docPr id="44" name="Billede 2"/>
                 <wp:cNvGraphicFramePr>
                   <a:graphicFrameLocks xmlns:a="http://schemas.openxmlformats.org/drawingml/2006/main" noChangeAspect="1"/>
@@ -471,7 +477,7 @@
                       <pic:spPr bwMode="auto">
                         <a:xfrm>
                           <a:off x="0" y="0"/>
-                          <a:ext cx="1537302" cy="1537302"/>
+                          <a:ext cx="1368349" cy="1368349"/>
                         </a:xfrm>
                         <a:prstGeom prst="rect">
                           <a:avLst/>
@@ -760,7 +766,10 @@
         <w:jc w:val="center"/>
         <w:rPr>
           <w:rFonts w:eastAsia="Verdana" w:cstheme="minorHAnsi"/>
-          <w:sz w:val="44"/>
+          <w:b/>
+          <w:bCs/>
+          <w:sz w:val="56"/>
+          <w:szCs w:val="56"/>
         </w:rPr>
       </w:pPr>
       <w:r>
@@ -817,6 +826,76 @@
           </w:r>
         </w:sdtContent>
       </w:sdt>
+    </w:p>
+    <w:p>
+      <w:pPr>
+        <w:keepNext/>
+        <w:spacing w:after="0" w:line="240" w:lineRule="auto"/>
+        <w:jc w:val="center"/>
+        <w:rPr>
+          <w:rFonts w:eastAsia="Verdana" w:cstheme="minorHAnsi"/>
+          <w:sz w:val="32"/>
+          <w:szCs w:val="32"/>
+        </w:rPr>
+      </w:pPr>
+    </w:p>
+    <w:p>
+      <w:pPr>
+        <w:keepNext/>
+        <w:spacing w:after="0" w:line="240" w:lineRule="auto"/>
+        <w:jc w:val="center"/>
+        <w:rPr>
+          <w:rFonts w:eastAsia="Verdana" w:cstheme="minorHAnsi"/>
+          <w:b/>
+          <w:bCs/>
+          <w:sz w:val="32"/>
+          <w:szCs w:val="32"/>
+        </w:rPr>
+      </w:pPr>
+      <w:r>
+        <w:rPr>
+          <w:rFonts w:eastAsia="Verdana" w:cstheme="minorHAnsi"/>
+          <w:sz w:val="32"/>
+          <w:szCs w:val="32"/>
+        </w:rPr>
+        <w:t>V</w:t>
+      </w:r>
+      <w:r>
+        <w:rPr>
+          <w:rFonts w:eastAsia="Verdana" w:cstheme="minorHAnsi"/>
+          <w:sz w:val="32"/>
+          <w:szCs w:val="32"/>
+        </w:rPr>
+        <w:t>edlagte informationstabel af</w:t>
+      </w:r>
+      <w:r>
+        <w:rPr>
+          <w:rFonts w:eastAsia="Verdana" w:cstheme="minorHAnsi"/>
+          <w:b/>
+          <w:sz w:val="32"/>
+          <w:szCs w:val="32"/>
+        </w:rPr>
+        <w:t xml:space="preserve"> x</w:t>
+      </w:r>
+      <w:r>
+        <w:rPr>
+          <w:rFonts w:eastAsia="Verdana" w:cstheme="minorHAnsi"/>
+          <w:sz w:val="32"/>
+          <w:szCs w:val="32"/>
+        </w:rPr>
+        <w:t xml:space="preserve"> sider skal sendes med til OP. </w:t>
+      </w:r>
+    </w:p>
+    <w:p>
+      <w:pPr>
+        <w:keepNext/>
+        <w:spacing w:after="0" w:line="240" w:lineRule="auto"/>
+        <w:jc w:val="center"/>
+        <w:rPr>
+          <w:rFonts w:eastAsia="Verdana" w:cstheme="minorHAnsi"/>
+          <w:sz w:val="44"/>
+        </w:rPr>
+      </w:pPr>
     </w:p>
     <w:p/>
     <w:sectPr>
@@ -1906,6 +1985,7 @@
     <w:rsid w:val="009B7F1F"/>
     <w:rsid w:val="009E79A3"/>
     <w:rsid w:val="009F2593"/>
+    <w:rsid w:val="00A01EE8"/>
     <w:rsid w:val="00AF5CA9"/>
     <w:rsid w:val="00B0251B"/>
     <w:rsid w:val="00B46E84"/>

</xml_diff>

<commit_message>
Ændringer til sterilnote layout
</commit_message>
<xml_diff>
--- a/Journalfoeringssystem/TemplateFiles/Templates/Sterilnote/Informationstabel, Sterilnote - template.docx
+++ b/Journalfoeringssystem/TemplateFiles/Templates/Sterilnote/Informationstabel, Sterilnote - template.docx
@@ -502,13 +502,37 @@
         <w:jc w:val="center"/>
         <w:rPr>
           <w:rFonts w:eastAsia="Verdana" w:cstheme="minorHAnsi"/>
-          <w:sz w:val="44"/>
+          <w:sz w:val="36"/>
+          <w:szCs w:val="36"/>
+        </w:rPr>
+      </w:pPr>
+    </w:p>
+    <w:p>
+      <w:pPr>
+        <w:spacing w:after="0" w:line="240" w:lineRule="auto"/>
+        <w:jc w:val="center"/>
+        <w:rPr>
+          <w:rFonts w:eastAsia="Verdana" w:cstheme="minorHAnsi"/>
+          <w:sz w:val="32"/>
+          <w:szCs w:val="32"/>
+        </w:rPr>
+      </w:pPr>
+    </w:p>
+    <w:p>
+      <w:pPr>
+        <w:spacing w:after="0" w:line="240" w:lineRule="auto"/>
+        <w:jc w:val="center"/>
+        <w:rPr>
+          <w:rFonts w:eastAsia="Verdana" w:cstheme="minorHAnsi"/>
+          <w:sz w:val="32"/>
+          <w:szCs w:val="32"/>
         </w:rPr>
       </w:pPr>
       <w:r>
         <w:rPr>
           <w:rFonts w:eastAsia="Verdana" w:cstheme="minorHAnsi"/>
-          <w:sz w:val="44"/>
+          <w:sz w:val="32"/>
+          <w:szCs w:val="32"/>
         </w:rPr>
         <w:t>VASK + AUTOKLAVE</w:t>
       </w:r>
@@ -518,28 +542,155 @@
         <w:spacing w:after="0" w:line="240" w:lineRule="auto"/>
         <w:jc w:val="center"/>
         <w:rPr>
-          <w:rFonts w:eastAsia="Verdana" w:cstheme="minorHAnsi"/>
-          <w:sz w:val="44"/>
+          <w:sz w:val="32"/>
+          <w:szCs w:val="32"/>
         </w:rPr>
       </w:pPr>
       <w:r>
         <w:rPr>
-          <w:rFonts w:eastAsia="Verdana" w:cstheme="minorHAnsi"/>
-          <w:sz w:val="44"/>
+          <w:sz w:val="32"/>
+          <w:szCs w:val="32"/>
+        </w:rPr>
+        <w:t>Dato for modtagelse i Sterilcentralen:</w:t>
+      </w:r>
+      <w:r>
+        <w:rPr>
+          <w:rFonts w:eastAsia="Verdana" w:cstheme="minorHAnsi"/>
+          <w:b/>
+          <w:sz w:val="32"/>
+          <w:szCs w:val="32"/>
+        </w:rPr>
+        <w:t xml:space="preserve"> </w:t>
+      </w:r>
+      <w:sdt>
+        <w:sdtPr>
+          <w:rPr>
+            <w:rFonts w:eastAsia="Verdana" w:cstheme="minorHAnsi"/>
+            <w:b/>
+            <w:sz w:val="32"/>
+            <w:szCs w:val="32"/>
+          </w:rPr>
+          <w:alias w:val="DateForDelivery"/>
+          <w:tag w:val="DateForDelivery"/>
+          <w:id w:val="2089721174"/>
+          <w:placeholder>
+            <w:docPart w:val="5B5C1AF3EDC64E9885236859BA74FCE9"/>
+          </w:placeholder>
+          <w:text/>
+        </w:sdtPr>
+        <w:sdtContent>
+          <w:r>
+            <w:rPr>
+              <w:rFonts w:eastAsia="Verdana" w:cstheme="minorHAnsi"/>
+              <w:b/>
+              <w:sz w:val="32"/>
+              <w:szCs w:val="32"/>
+            </w:rPr>
+            <w:t>xx/x - 202x</w:t>
+          </w:r>
+        </w:sdtContent>
+      </w:sdt>
+    </w:p>
+    <w:p>
+      <w:pPr>
+        <w:spacing w:after="0" w:line="240" w:lineRule="auto"/>
+        <w:jc w:val="center"/>
+        <w:rPr>
+          <w:rFonts w:eastAsia="Verdana" w:cstheme="minorHAnsi"/>
+          <w:sz w:val="32"/>
+          <w:szCs w:val="32"/>
+        </w:rPr>
+      </w:pPr>
+      <w:r>
+        <w:rPr>
+          <w:sz w:val="32"/>
+          <w:szCs w:val="32"/>
         </w:rPr>
         <w:t xml:space="preserve">Dato for </w:t>
       </w:r>
       <w:r>
         <w:rPr>
-          <w:rFonts w:eastAsia="Verdana" w:cstheme="minorHAnsi"/>
-          <w:sz w:val="44"/>
+          <w:sz w:val="32"/>
+          <w:szCs w:val="32"/>
+        </w:rPr>
+        <w:t>aflevering på OP</w:t>
+      </w:r>
+      <w:r>
+        <w:rPr>
+          <w:sz w:val="32"/>
+          <w:szCs w:val="32"/>
+        </w:rPr>
+        <w:t>:</w:t>
+      </w:r>
+      <w:r>
+        <w:rPr>
+          <w:rFonts w:eastAsia="Verdana" w:cstheme="minorHAnsi"/>
+          <w:b/>
+          <w:sz w:val="32"/>
+          <w:szCs w:val="32"/>
+        </w:rPr>
+        <w:t xml:space="preserve"> </w:t>
+      </w:r>
+      <w:sdt>
+        <w:sdtPr>
+          <w:rPr>
+            <w:rFonts w:eastAsia="Verdana" w:cstheme="minorHAnsi"/>
+            <w:b/>
+            <w:sz w:val="32"/>
+            <w:szCs w:val="32"/>
+          </w:rPr>
+          <w:alias w:val="DateForOPDelivery"/>
+          <w:tag w:val="DateForOPDelivery"/>
+          <w:id w:val="-55863720"/>
+          <w:placeholder>
+            <w:docPart w:val="9E47EF71B0CB49E19AE499BE724632F8"/>
+          </w:placeholder>
+          <w:text/>
+        </w:sdtPr>
+        <w:sdtContent>
+          <w:r>
+            <w:rPr>
+              <w:rFonts w:eastAsia="Verdana" w:cstheme="minorHAnsi"/>
+              <w:b/>
+              <w:sz w:val="32"/>
+              <w:szCs w:val="32"/>
+            </w:rPr>
+            <w:t>xx/x - 202x</w:t>
+          </w:r>
+        </w:sdtContent>
+      </w:sdt>
+    </w:p>
+    <w:p>
+      <w:pPr>
+        <w:spacing w:after="0" w:line="240" w:lineRule="auto"/>
+        <w:jc w:val="center"/>
+        <w:rPr>
+          <w:rFonts w:eastAsia="Verdana" w:cstheme="minorHAnsi"/>
+          <w:sz w:val="32"/>
+          <w:szCs w:val="32"/>
+        </w:rPr>
+      </w:pPr>
+      <w:r>
+        <w:rPr>
+          <w:rFonts w:eastAsia="Verdana" w:cstheme="minorHAnsi"/>
+          <w:sz w:val="32"/>
+          <w:szCs w:val="32"/>
+        </w:rPr>
+        <w:t xml:space="preserve">Dato for </w:t>
+      </w:r>
+      <w:r>
+        <w:rPr>
+          <w:rFonts w:eastAsia="Verdana" w:cstheme="minorHAnsi"/>
+          <w:sz w:val="32"/>
+          <w:szCs w:val="32"/>
         </w:rPr>
         <w:t>operation</w:t>
       </w:r>
       <w:r>
         <w:rPr>
           <w:rFonts w:eastAsia="Verdana" w:cstheme="minorHAnsi"/>
-          <w:sz w:val="44"/>
+          <w:sz w:val="32"/>
+          <w:szCs w:val="32"/>
         </w:rPr>
         <w:t xml:space="preserve">: </w:t>
       </w:r>
@@ -548,7 +699,8 @@
           <w:rPr>
             <w:rFonts w:eastAsia="Verdana" w:cstheme="minorHAnsi"/>
             <w:b/>
-            <w:sz w:val="56"/>
+            <w:sz w:val="32"/>
+            <w:szCs w:val="32"/>
           </w:rPr>
           <w:alias w:val="DateForSurgery"/>
           <w:tag w:val="DateForSurgery"/>
@@ -564,7 +716,8 @@
             <w:rPr>
               <w:rFonts w:eastAsia="Verdana" w:cstheme="minorHAnsi"/>
               <w:b/>
-              <w:sz w:val="56"/>
+              <w:sz w:val="32"/>
+              <w:szCs w:val="32"/>
             </w:rPr>
             <w:t>xx/x - 202x</w:t>
           </w:r>
@@ -578,13 +731,15 @@
         <w:rPr>
           <w:rFonts w:eastAsia="Verdana" w:cstheme="minorHAnsi"/>
           <w:b/>
-          <w:sz w:val="56"/>
+          <w:sz w:val="32"/>
+          <w:szCs w:val="32"/>
         </w:rPr>
       </w:pPr>
       <w:r>
         <w:rPr>
           <w:rFonts w:eastAsia="Verdana" w:cstheme="minorHAnsi"/>
-          <w:sz w:val="44"/>
+          <w:sz w:val="32"/>
+          <w:szCs w:val="32"/>
         </w:rPr>
         <w:t xml:space="preserve">Operatør: </w:t>
       </w:r>
@@ -593,7 +748,8 @@
           <w:rPr>
             <w:rFonts w:eastAsia="Verdana" w:cstheme="minorHAnsi"/>
             <w:b/>
-            <w:sz w:val="56"/>
+            <w:sz w:val="32"/>
+            <w:szCs w:val="32"/>
           </w:rPr>
           <w:alias w:val="Operator"/>
           <w:tag w:val="Operator"/>
@@ -609,7 +765,8 @@
             <w:rPr>
               <w:rFonts w:eastAsia="Verdana" w:cstheme="minorHAnsi"/>
               <w:b/>
-              <w:sz w:val="56"/>
+              <w:sz w:val="32"/>
+              <w:szCs w:val="32"/>
             </w:rPr>
             <w:t>Jens Jensen</w:t>
           </w:r>
@@ -622,13 +779,15 @@
         <w:jc w:val="center"/>
         <w:rPr>
           <w:rFonts w:eastAsia="Verdana" w:cstheme="minorHAnsi"/>
-          <w:sz w:val="44"/>
+          <w:sz w:val="32"/>
+          <w:szCs w:val="32"/>
         </w:rPr>
       </w:pPr>
       <w:r>
         <w:rPr>
           <w:rFonts w:eastAsia="Verdana" w:cstheme="minorHAnsi"/>
-          <w:sz w:val="44"/>
+          <w:sz w:val="32"/>
+          <w:szCs w:val="32"/>
         </w:rPr>
         <w:t xml:space="preserve">Krydspunkt: </w:t>
       </w:r>
@@ -637,7 +796,8 @@
           <w:rPr>
             <w:rFonts w:eastAsia="Verdana" w:cstheme="minorHAnsi"/>
             <w:b/>
-            <w:sz w:val="56"/>
+            <w:sz w:val="32"/>
+            <w:szCs w:val="32"/>
           </w:rPr>
           <w:alias w:val="IntersectionPoint"/>
           <w:tag w:val="IntersectionPoint"/>
@@ -654,7 +814,8 @@
             <w:rPr>
               <w:rFonts w:eastAsia="Verdana" w:cstheme="minorHAnsi"/>
               <w:b/>
-              <w:sz w:val="56"/>
+              <w:sz w:val="32"/>
+              <w:szCs w:val="32"/>
             </w:rPr>
             <w:t>xxxx</w:t>
           </w:r>
@@ -664,16 +825,10 @@
       <w:r>
         <w:rPr>
           <w:rFonts w:eastAsia="Verdana" w:cstheme="minorHAnsi"/>
-          <w:sz w:val="44"/>
-        </w:rPr>
-        <w:t xml:space="preserve">, </w:t>
-      </w:r>
-      <w:r>
-        <w:rPr>
-          <w:rFonts w:eastAsia="Verdana" w:cstheme="minorHAnsi"/>
-          <w:sz w:val="44"/>
-        </w:rPr>
-        <w:t xml:space="preserve">stue: </w:t>
+          <w:sz w:val="32"/>
+          <w:szCs w:val="32"/>
+        </w:rPr>
+        <w:t xml:space="preserve">, stue: </w:t>
       </w:r>
       <w:sdt>
         <w:sdtPr>
@@ -681,8 +836,8 @@
             <w:rFonts w:eastAsia="Verdana" w:cstheme="minorHAnsi"/>
             <w:b/>
             <w:bCs/>
-            <w:sz w:val="56"/>
-            <w:szCs w:val="56"/>
+            <w:sz w:val="32"/>
+            <w:szCs w:val="32"/>
           </w:rPr>
           <w:alias w:val="HospitalRoom"/>
           <w:tag w:val="HospitalRoom"/>
@@ -699,8 +854,8 @@
               <w:rFonts w:eastAsia="Verdana" w:cstheme="minorHAnsi"/>
               <w:b/>
               <w:bCs/>
-              <w:sz w:val="56"/>
-              <w:szCs w:val="56"/>
+              <w:sz w:val="32"/>
+              <w:szCs w:val="32"/>
             </w:rPr>
             <w:t>xxx</w:t>
           </w:r>
@@ -709,7 +864,8 @@
       <w:r>
         <w:rPr>
           <w:rFonts w:eastAsia="Verdana" w:cstheme="minorHAnsi"/>
-          <w:sz w:val="44"/>
+          <w:sz w:val="32"/>
+          <w:szCs w:val="32"/>
         </w:rPr>
         <w:t xml:space="preserve"> </w:t>
       </w:r>
@@ -721,13 +877,15 @@
         <w:rPr>
           <w:rFonts w:eastAsia="Verdana" w:cstheme="minorHAnsi"/>
           <w:b/>
-          <w:sz w:val="56"/>
+          <w:sz w:val="32"/>
+          <w:szCs w:val="32"/>
         </w:rPr>
       </w:pPr>
       <w:r>
         <w:rPr>
           <w:rFonts w:eastAsia="Verdana" w:cstheme="minorHAnsi"/>
-          <w:sz w:val="44"/>
+          <w:sz w:val="32"/>
+          <w:szCs w:val="32"/>
         </w:rPr>
         <w:t xml:space="preserve">Antal 3D printede dele: </w:t>
       </w:r>
@@ -736,7 +894,8 @@
           <w:rPr>
             <w:rFonts w:eastAsia="Verdana" w:cstheme="minorHAnsi"/>
             <w:b/>
-            <w:sz w:val="56"/>
+            <w:sz w:val="32"/>
+            <w:szCs w:val="32"/>
           </w:rPr>
           <w:alias w:val="NumberOfPieces"/>
           <w:tag w:val="NumberOfPieces"/>
@@ -752,7 +911,8 @@
             <w:rPr>
               <w:rFonts w:eastAsia="Verdana" w:cstheme="minorHAnsi"/>
               <w:b/>
-              <w:sz w:val="56"/>
+              <w:sz w:val="32"/>
+              <w:szCs w:val="32"/>
             </w:rPr>
             <w:t>x</w:t>
           </w:r>
@@ -768,14 +928,15 @@
           <w:rFonts w:eastAsia="Verdana" w:cstheme="minorHAnsi"/>
           <w:b/>
           <w:bCs/>
-          <w:sz w:val="56"/>
-          <w:szCs w:val="56"/>
+          <w:sz w:val="32"/>
+          <w:szCs w:val="32"/>
         </w:rPr>
       </w:pPr>
       <w:r>
         <w:rPr>
           <w:rFonts w:eastAsia="Verdana" w:cstheme="minorHAnsi"/>
-          <w:sz w:val="44"/>
+          <w:sz w:val="32"/>
+          <w:szCs w:val="32"/>
         </w:rPr>
         <w:t xml:space="preserve">OP. koordinator </w:t>
       </w:r>
@@ -783,7 +944,8 @@
       <w:r>
         <w:rPr>
           <w:rFonts w:eastAsia="Verdana" w:cstheme="minorHAnsi"/>
-          <w:sz w:val="44"/>
+          <w:sz w:val="32"/>
+          <w:szCs w:val="32"/>
         </w:rPr>
         <w:t>tlf</w:t>
       </w:r>
@@ -791,7 +953,8 @@
       <w:r>
         <w:rPr>
           <w:rFonts w:eastAsia="Verdana" w:cstheme="minorHAnsi"/>
-          <w:sz w:val="44"/>
+          <w:sz w:val="32"/>
+          <w:szCs w:val="32"/>
         </w:rPr>
         <w:t xml:space="preserve">: </w:t>
       </w:r>
@@ -801,8 +964,8 @@
             <w:rFonts w:eastAsia="Verdana" w:cstheme="minorHAnsi"/>
             <w:b/>
             <w:bCs/>
-            <w:sz w:val="56"/>
-            <w:szCs w:val="56"/>
+            <w:sz w:val="32"/>
+            <w:szCs w:val="32"/>
           </w:rPr>
           <w:alias w:val="OPCoordinator"/>
           <w:tag w:val="OPCoordinator"/>
@@ -819,8 +982,8 @@
               <w:rFonts w:eastAsia="Verdana" w:cstheme="minorHAnsi"/>
               <w:b/>
               <w:bCs/>
-              <w:sz w:val="56"/>
-              <w:szCs w:val="56"/>
+              <w:sz w:val="32"/>
+              <w:szCs w:val="32"/>
             </w:rPr>
             <w:t>12345678</w:t>
           </w:r>
@@ -858,25 +1021,47 @@
           <w:sz w:val="32"/>
           <w:szCs w:val="32"/>
         </w:rPr>
-        <w:t>V</w:t>
+        <w:t>Vedlagte informationstabel af</w:t>
       </w:r>
       <w:r>
         <w:rPr>
           <w:rFonts w:eastAsia="Verdana" w:cstheme="minorHAnsi"/>
-          <w:sz w:val="32"/>
-          <w:szCs w:val="32"/>
-        </w:rPr>
-        <w:t>edlagte informationstabel af</w:t>
+          <w:b/>
+          <w:sz w:val="32"/>
+          <w:szCs w:val="32"/>
+        </w:rPr>
+        <w:t xml:space="preserve"> </w:t>
       </w:r>
-      <w:r>
-        <w:rPr>
-          <w:rFonts w:eastAsia="Verdana" w:cstheme="minorHAnsi"/>
-          <w:b/>
-          <w:sz w:val="32"/>
-          <w:szCs w:val="32"/>
-        </w:rPr>
-        <w:t xml:space="preserve"> x</w:t>
-      </w:r>
+      <w:sdt>
+        <w:sdtPr>
+          <w:rPr>
+            <w:rFonts w:eastAsia="Verdana" w:cstheme="minorHAnsi"/>
+            <w:b/>
+            <w:bCs/>
+            <w:sz w:val="32"/>
+            <w:szCs w:val="32"/>
+          </w:rPr>
+          <w:alias w:val="NumberOfPages"/>
+          <w:tag w:val="NumberOfPages"/>
+          <w:id w:val="-293519120"/>
+          <w:placeholder>
+            <w:docPart w:val="36FB4415DE1B4A5E95FBC5B97CCB4513"/>
+          </w:placeholder>
+          <w:text/>
+        </w:sdtPr>
+        <w:sdtContent>
+          <w:r>
+            <w:rPr>
+              <w:rFonts w:eastAsia="Verdana" w:cstheme="minorHAnsi"/>
+              <w:b/>
+              <w:bCs/>
+              <w:sz w:val="32"/>
+              <w:szCs w:val="32"/>
+            </w:rPr>
+            <w:t>x</w:t>
+          </w:r>
+        </w:sdtContent>
+      </w:sdt>
       <w:r>
         <w:rPr>
           <w:rFonts w:eastAsia="Verdana" w:cstheme="minorHAnsi"/>
@@ -1880,6 +2065,93 @@
         </w:p>
       </w:docPartBody>
     </w:docPart>
+    <w:docPart>
+      <w:docPartPr>
+        <w:name w:val="5B5C1AF3EDC64E9885236859BA74FCE9"/>
+        <w:category>
+          <w:name w:val="Generelt"/>
+          <w:gallery w:val="placeholder"/>
+        </w:category>
+        <w:types>
+          <w:type w:val="bbPlcHdr"/>
+        </w:types>
+        <w:behaviors>
+          <w:behavior w:val="content"/>
+        </w:behaviors>
+        <w:guid w:val="{F33522FC-99FA-437F-A5A6-9DDA1CE69005}"/>
+      </w:docPartPr>
+      <w:docPartBody>
+        <w:p>
+          <w:pPr>
+            <w:pStyle w:val="5B5C1AF3EDC64E9885236859BA74FCE9"/>
+          </w:pPr>
+          <w:r>
+            <w:rPr>
+              <w:rStyle w:val="Pladsholdertekst"/>
+            </w:rPr>
+            <w:t>Klik eller tryk her for at skrive tekst.</w:t>
+          </w:r>
+        </w:p>
+      </w:docPartBody>
+    </w:docPart>
+    <w:docPart>
+      <w:docPartPr>
+        <w:name w:val="9E47EF71B0CB49E19AE499BE724632F8"/>
+        <w:category>
+          <w:name w:val="Generelt"/>
+          <w:gallery w:val="placeholder"/>
+        </w:category>
+        <w:types>
+          <w:type w:val="bbPlcHdr"/>
+        </w:types>
+        <w:behaviors>
+          <w:behavior w:val="content"/>
+        </w:behaviors>
+        <w:guid w:val="{86FE8855-5056-4B94-B5D5-44CC5F6DC391}"/>
+      </w:docPartPr>
+      <w:docPartBody>
+        <w:p>
+          <w:pPr>
+            <w:pStyle w:val="9E47EF71B0CB49E19AE499BE724632F8"/>
+          </w:pPr>
+          <w:r>
+            <w:rPr>
+              <w:rStyle w:val="Pladsholdertekst"/>
+            </w:rPr>
+            <w:t>Klik eller tryk her for at skrive tekst.</w:t>
+          </w:r>
+        </w:p>
+      </w:docPartBody>
+    </w:docPart>
+    <w:docPart>
+      <w:docPartPr>
+        <w:name w:val="36FB4415DE1B4A5E95FBC5B97CCB4513"/>
+        <w:category>
+          <w:name w:val="Generelt"/>
+          <w:gallery w:val="placeholder"/>
+        </w:category>
+        <w:types>
+          <w:type w:val="bbPlcHdr"/>
+        </w:types>
+        <w:behaviors>
+          <w:behavior w:val="content"/>
+        </w:behaviors>
+        <w:guid w:val="{310F8F97-5B04-4E17-A0C8-511FFA066D46}"/>
+      </w:docPartPr>
+      <w:docPartBody>
+        <w:p>
+          <w:pPr>
+            <w:pStyle w:val="36FB4415DE1B4A5E95FBC5B97CCB4513"/>
+          </w:pPr>
+          <w:r>
+            <w:rPr>
+              <w:rStyle w:val="Pladsholdertekst"/>
+            </w:rPr>
+            <w:t>Klik eller tryk her for at skrive tekst.</w:t>
+          </w:r>
+        </w:p>
+      </w:docPartBody>
+    </w:docPart>
   </w:docParts>
 </w:glossaryDocument>
 </file>
@@ -1891,7 +2163,7 @@
     <w:charset w:val="00"/>
     <w:family w:val="swiss"/>
     <w:pitch w:val="variable"/>
-    <w:sig w:usb0="E4002EFF" w:usb1="C000247B" w:usb2="00000009" w:usb3="00000000" w:csb0="000001FF" w:csb1="00000000"/>
+    <w:sig w:usb0="E4002EFF" w:usb1="C200247B" w:usb2="00000009" w:usb3="00000000" w:csb0="000001FF" w:csb1="00000000"/>
   </w:font>
   <w:font w:name="Courier New">
     <w:panose1 w:val="02070309020205020404"/>
@@ -1940,7 +2212,7 @@
     <w:charset w:val="00"/>
     <w:family w:val="swiss"/>
     <w:pitch w:val="variable"/>
-    <w:sig w:usb0="E4002EFF" w:usb1="C000247B" w:usb2="00000009" w:usb3="00000000" w:csb0="000001FF" w:csb1="00000000"/>
+    <w:sig w:usb0="E4002EFF" w:usb1="C200247B" w:usb2="00000009" w:usb3="00000000" w:csb0="000001FF" w:csb1="00000000"/>
   </w:font>
 </w:fonts>
 </file>
@@ -1972,6 +2244,7 @@
     <w:rsid w:val="002C1C49"/>
     <w:rsid w:val="002C36AE"/>
     <w:rsid w:val="002E1F24"/>
+    <w:rsid w:val="002E4249"/>
     <w:rsid w:val="002E6AFC"/>
     <w:rsid w:val="003C30E7"/>
     <w:rsid w:val="003E258B"/>
@@ -1982,6 +2255,7 @@
     <w:rsid w:val="00810FC5"/>
     <w:rsid w:val="00876382"/>
     <w:rsid w:val="008F3977"/>
+    <w:rsid w:val="00963EB6"/>
     <w:rsid w:val="009B7F1F"/>
     <w:rsid w:val="009E79A3"/>
     <w:rsid w:val="009F2593"/>
@@ -2451,10 +2725,26 @@
     <w:basedOn w:val="Standardskrifttypeiafsnit"/>
     <w:uiPriority w:val="99"/>
     <w:semiHidden/>
-    <w:rsid w:val="00286870"/>
+    <w:rsid w:val="002E4249"/>
     <w:rPr>
       <w:color w:val="808080"/>
     </w:rPr>
+  </w:style>
+  <w:style w:type="paragraph" w:customStyle="1" w:styleId="5B5C1AF3EDC64E9885236859BA74FCE9">
+    <w:name w:val="5B5C1AF3EDC64E9885236859BA74FCE9"/>
+    <w:rsid w:val="002E4249"/>
+  </w:style>
+  <w:style w:type="paragraph" w:customStyle="1" w:styleId="9E47EF71B0CB49E19AE499BE724632F8">
+    <w:name w:val="9E47EF71B0CB49E19AE499BE724632F8"/>
+    <w:rsid w:val="002E4249"/>
+  </w:style>
+  <w:style w:type="paragraph" w:customStyle="1" w:styleId="8850A512B96D47FE828E4EE5AE109298">
+    <w:name w:val="8850A512B96D47FE828E4EE5AE109298"/>
+    <w:rsid w:val="002E4249"/>
+  </w:style>
+  <w:style w:type="paragraph" w:customStyle="1" w:styleId="36FB4415DE1B4A5E95FBC5B97CCB4513">
+    <w:name w:val="36FB4415DE1B4A5E95FBC5B97CCB4513"/>
+    <w:rsid w:val="002E4249"/>
   </w:style>
 </w:styles>
 </file>

</xml_diff>